<commit_message>
first change in new branch
</commit_message>
<xml_diff>
--- a/tcsvt_re.docx
+++ b/tcsvt_re.docx
@@ -4,10 +4,13 @@
   <w:body>
     <w:p>
       <w:r>
-        <w:t xml:space="preserve">Have some changes </w:t>
+        <w:t>Changes in new branch</w:t>
       </w:r>
       <w:bookmarkStart w:id="0" w:name="_GoBack"/>
       <w:bookmarkEnd w:id="0"/>
+      <w:r>
+        <w:t xml:space="preserve"> </w:t>
+      </w:r>
       <w:r>
         <w:t>Zhang K, et al. Cross-scale cost aggregation for stereo matching CVPR 2014</w:t>
       </w:r>
@@ -918,7 +921,7 @@
 </file>
 
 <file path=customXml/itemProps1.xml><?xml version="1.0" encoding="utf-8"?>
-<ds:datastoreItem xmlns:ds="http://schemas.openxmlformats.org/officeDocument/2006/customXml" ds:itemID="{38B1C7F3-8206-0B47-9EC0-37DBCFF06E70}">
+<ds:datastoreItem xmlns:ds="http://schemas.openxmlformats.org/officeDocument/2006/customXml" ds:itemID="{3FBC7CCE-BB6A-134F-AD05-4521C481186E}">
   <ds:schemaRefs>
     <ds:schemaRef ds:uri="http://schemas.openxmlformats.org/officeDocument/2006/bibliography"/>
   </ds:schemaRefs>

</xml_diff>

<commit_message>
some changes in main branch
</commit_message>
<xml_diff>
--- a/tcsvt_re.docx
+++ b/tcsvt_re.docx
@@ -4,10 +4,16 @@
   <w:body>
     <w:p>
       <w:r>
-        <w:t xml:space="preserve">Have some changes </w:t>
+        <w:t>Have some changes</w:t>
+      </w:r>
+      <w:r>
+        <w:t xml:space="preserve"> in main branch</w:t>
       </w:r>
       <w:bookmarkStart w:id="0" w:name="_GoBack"/>
       <w:bookmarkEnd w:id="0"/>
+      <w:r>
+        <w:t xml:space="preserve"> </w:t>
+      </w:r>
       <w:r>
         <w:t>Zhang K, et al. Cross-scale cost aggregation for stereo matching CVPR 2014</w:t>
       </w:r>
@@ -918,7 +924,7 @@
 </file>
 
 <file path=customXml/itemProps1.xml><?xml version="1.0" encoding="utf-8"?>
-<ds:datastoreItem xmlns:ds="http://schemas.openxmlformats.org/officeDocument/2006/customXml" ds:itemID="{38B1C7F3-8206-0B47-9EC0-37DBCFF06E70}">
+<ds:datastoreItem xmlns:ds="http://schemas.openxmlformats.org/officeDocument/2006/customXml" ds:itemID="{3AFFB6E2-E7EC-D549-A788-B56BB2ABE7C3}">
   <ds:schemaRefs>
     <ds:schemaRef ds:uri="http://schemas.openxmlformats.org/officeDocument/2006/bibliography"/>
   </ds:schemaRefs>

</xml_diff>

<commit_message>
Revert "ready to merge"
This reverts commit be9fc573547e4d0cf067b66a436f2964583a1531.
</commit_message>
<xml_diff>
--- a/tcsvt_re.docx
+++ b/tcsvt_re.docx
@@ -4,43 +4,31 @@
   <w:body>
     <w:p>
       <w:r>
-        <w:t>C</w:t>
-      </w:r>
-      <w:r>
-        <w:t>hanges</w:t>
-      </w:r>
-      <w:r>
-        <w:t xml:space="preserve"> in main branch</w:t>
-      </w:r>
-      <w:r>
-        <w:t xml:space="preserve"> </w:t>
-      </w:r>
-      <w:r>
-        <w:t>Zhang K, et al. Cross-scale cost aggregation for stereo matching CVPR 2014</w:t>
-      </w:r>
-    </w:p>
-    <w:p/>
-    <w:p>
-      <w:r>
-        <w:t>Tan X, et al. Soft Cost Aggregation with Multi-resolution Fusion ECCV 2014</w:t>
-      </w:r>
-    </w:p>
-    <w:p/>
-    <w:p>
-      <w:r>
-        <w:t>Wang Y, et al. Stereo under Sequential Optimal Sampling: A Statistical Analysis Framework for Search Space Reduction CVPR 2014</w:t>
-      </w:r>
-    </w:p>
-    <w:p/>
-    <w:p>
-      <w:r>
-        <w:t xml:space="preserve">Here is a </w:t>
-      </w:r>
-      <w:r>
-        <w:t xml:space="preserve">change. </w:t>
+        <w:t>Changes in new branch</w:t>
       </w:r>
       <w:bookmarkStart w:id="0" w:name="_GoBack"/>
       <w:bookmarkEnd w:id="0"/>
+      <w:r>
+        <w:t xml:space="preserve"> </w:t>
+      </w:r>
+      <w:r>
+        <w:t>Zhang K, et al. Cross-scale cost aggregation for stereo matching CVPR 2014</w:t>
+      </w:r>
+    </w:p>
+    <w:p/>
+    <w:p>
+      <w:r>
+        <w:t>Tan X, et al. Soft Cost Aggregation with Multi-resolution Fusion ECCV 2014</w:t>
+      </w:r>
+    </w:p>
+    <w:p/>
+    <w:p>
+      <w:r>
+        <w:t>Wang Y, et al. Stereo under Sequential Optimal Sampling: A Statistical Analysis Framework for Search Space Reduction CVPR 2014</w:t>
+      </w:r>
+    </w:p>
+    <w:p/>
+    <w:p>
       <w:r>
         <w:t>In this paper, the authors proposed a coarse-to-fine strategy for addressing multi-labeling tasks such as stereo matching and optical flow estimation</w:t>
       </w:r>
@@ -933,7 +921,7 @@
 </file>
 
 <file path=customXml/itemProps1.xml><?xml version="1.0" encoding="utf-8"?>
-<ds:datastoreItem xmlns:ds="http://schemas.openxmlformats.org/officeDocument/2006/customXml" ds:itemID="{356BFE89-F36B-8F49-9F32-DDE9B3B44718}">
+<ds:datastoreItem xmlns:ds="http://schemas.openxmlformats.org/officeDocument/2006/customXml" ds:itemID="{3FBC7CCE-BB6A-134F-AD05-4521C481186E}">
   <ds:schemaRefs>
     <ds:schemaRef ds:uri="http://schemas.openxmlformats.org/officeDocument/2006/bibliography"/>
   </ds:schemaRefs>

</xml_diff>